<commit_message>
[UPD] patron de comportamiento
</commit_message>
<xml_diff>
--- a/FacturadorElectronico.docx
+++ b/FacturadorElectronico.docx
@@ -1,6 +1,6 @@
 
 <file path=word/document.xml><?xml version="1.0" encoding="utf-8"?>
-<w:document xmlns:wpc="http://schemas.microsoft.com/office/word/2010/wordprocessingCanvas" xmlns:cx="http://schemas.microsoft.com/office/drawing/2014/chartex" xmlns:mc="http://schemas.openxmlformats.org/markup-compatibility/2006" xmlns:o="urn:schemas-microsoft-com:office:office" xmlns:r="http://schemas.openxmlformats.org/officeDocument/2006/relationships" xmlns:m="http://schemas.openxmlformats.org/officeDocument/2006/math" xmlns:v="urn:schemas-microsoft-com:vml" xmlns:wp14="http://schemas.microsoft.com/office/word/2010/wordprocessingDrawing" xmlns:wp="http://schemas.openxmlformats.org/drawingml/2006/wordprocessingDrawing" xmlns:w10="urn:schemas-microsoft-com:office:word" xmlns:w="http://schemas.openxmlformats.org/wordprocessingml/2006/main" xmlns:w14="http://schemas.microsoft.com/office/word/2010/wordml" xmlns:w15="http://schemas.microsoft.com/office/word/2012/wordml" xmlns:w16se="http://schemas.microsoft.com/office/word/2015/wordml/symex" xmlns:wpg="http://schemas.microsoft.com/office/word/2010/wordprocessingGroup" xmlns:wpi="http://schemas.microsoft.com/office/word/2010/wordprocessingInk" xmlns:wne="http://schemas.microsoft.com/office/word/2006/wordml" xmlns:wps="http://schemas.microsoft.com/office/word/2010/wordprocessingShape" mc:Ignorable="w14 w15 w16se wp14">
+<w:document xmlns:wpc="http://schemas.microsoft.com/office/word/2010/wordprocessingCanvas" xmlns:cx="http://schemas.microsoft.com/office/drawing/2014/chartex" xmlns:cx1="http://schemas.microsoft.com/office/drawing/2015/9/8/chartex" xmlns:cx2="http://schemas.microsoft.com/office/drawing/2015/10/21/chartex" xmlns:cx3="http://schemas.microsoft.com/office/drawing/2016/5/9/chartex" xmlns:cx4="http://schemas.microsoft.com/office/drawing/2016/5/10/chartex" xmlns:cx5="http://schemas.microsoft.com/office/drawing/2016/5/11/chartex" xmlns:cx6="http://schemas.microsoft.com/office/drawing/2016/5/12/chartex" xmlns:cx7="http://schemas.microsoft.com/office/drawing/2016/5/13/chartex" xmlns:cx8="http://schemas.microsoft.com/office/drawing/2016/5/14/chartex" xmlns:mc="http://schemas.openxmlformats.org/markup-compatibility/2006" xmlns:aink="http://schemas.microsoft.com/office/drawing/2016/ink" xmlns:am3d="http://schemas.microsoft.com/office/drawing/2017/model3d" xmlns:o="urn:schemas-microsoft-com:office:office" xmlns:r="http://schemas.openxmlformats.org/officeDocument/2006/relationships" xmlns:m="http://schemas.openxmlformats.org/officeDocument/2006/math" xmlns:v="urn:schemas-microsoft-com:vml" xmlns:wp14="http://schemas.microsoft.com/office/word/2010/wordprocessingDrawing" xmlns:wp="http://schemas.openxmlformats.org/drawingml/2006/wordprocessingDrawing" xmlns:w10="urn:schemas-microsoft-com:office:word" xmlns:w="http://schemas.openxmlformats.org/wordprocessingml/2006/main" xmlns:w14="http://schemas.microsoft.com/office/word/2010/wordml" xmlns:w15="http://schemas.microsoft.com/office/word/2012/wordml" xmlns:w16cid="http://schemas.microsoft.com/office/word/2016/wordml/cid" xmlns:w16se="http://schemas.microsoft.com/office/word/2015/wordml/symex" xmlns:wpg="http://schemas.microsoft.com/office/word/2010/wordprocessingGroup" xmlns:wpi="http://schemas.microsoft.com/office/word/2010/wordprocessingInk" xmlns:wne="http://schemas.microsoft.com/office/word/2006/wordml" xmlns:wps="http://schemas.microsoft.com/office/word/2010/wordprocessingShape" mc:Ignorable="w14 w15 w16se w16cid wp14">
   <w:body>
     <w:p>
       <w:pPr>
@@ -637,14 +637,161 @@
         </w:rPr>
         <w:t>, sea éste una factura, una guía de remisión o una nota de crédito</w:t>
       </w:r>
+      <w:r>
+        <w:rPr>
+          <w:sz w:val="24"/>
+        </w:rPr>
+        <w:t>.</w:t>
+      </w:r>
+    </w:p>
+    <w:p>
+      <w:pPr>
+        <w:pStyle w:val="Prrafodelista"/>
+        <w:ind w:left="1440"/>
+        <w:jc w:val="both"/>
+        <w:rPr>
+          <w:sz w:val="24"/>
+          <w:lang w:val="es-ES"/>
+        </w:rPr>
+      </w:pPr>
+    </w:p>
+    <w:p>
+      <w:pPr>
+        <w:pStyle w:val="Prrafodelista"/>
+        <w:numPr>
+          <w:ilvl w:val="1"/>
+          <w:numId w:val="10"/>
+        </w:numPr>
+        <w:rPr>
+          <w:b/>
+          <w:sz w:val="24"/>
+        </w:rPr>
+      </w:pPr>
+      <w:r>
+        <w:rPr>
+          <w:b/>
+          <w:sz w:val="24"/>
+        </w:rPr>
+        <w:t xml:space="preserve">Estructurales. </w:t>
+      </w:r>
+    </w:p>
+    <w:p>
+      <w:pPr>
+        <w:pStyle w:val="Prrafodelista"/>
+        <w:numPr>
+          <w:ilvl w:val="1"/>
+          <w:numId w:val="10"/>
+        </w:numPr>
+        <w:rPr>
+          <w:b/>
+          <w:sz w:val="24"/>
+        </w:rPr>
+      </w:pPr>
+      <w:r>
+        <w:rPr>
+          <w:b/>
+          <w:sz w:val="24"/>
+        </w:rPr>
+        <w:t>De Comportamiento.</w:t>
+      </w:r>
+    </w:p>
+    <w:p>
+      <w:pPr>
+        <w:pStyle w:val="Prrafodelista"/>
+        <w:ind w:left="1440"/>
+        <w:jc w:val="both"/>
+        <w:rPr>
+          <w:sz w:val="24"/>
+        </w:rPr>
+      </w:pPr>
+      <w:r>
+        <w:rPr>
+          <w:sz w:val="24"/>
+        </w:rPr>
+        <w:t xml:space="preserve">Según el requerimiento: Debido a que actualmente el SRI maneja dos esquemas de facturación electrónica (offline y online) el cliente solicitó </w:t>
+      </w:r>
+      <w:r>
+        <w:rPr>
+          <w:sz w:val="24"/>
+        </w:rPr>
+        <w:t>que,</w:t>
+      </w:r>
+      <w:r>
+        <w:rPr>
+          <w:sz w:val="24"/>
+        </w:rPr>
+        <w:t xml:space="preserve"> al momento de pedir la autorización del comprobante al SRI, pueda escoger cualquiera de los dos esquemas para autorizar. </w:t>
+      </w:r>
+      <w:r>
+        <w:rPr>
+          <w:sz w:val="24"/>
+        </w:rPr>
+        <w:t xml:space="preserve">Se decidió aplicar un </w:t>
+      </w:r>
+      <w:r>
+        <w:rPr>
+          <w:sz w:val="24"/>
+        </w:rPr>
+        <w:t xml:space="preserve">patrón de comportamiento, </w:t>
+      </w:r>
+      <w:r>
+        <w:rPr>
+          <w:sz w:val="24"/>
+        </w:rPr>
+        <w:t xml:space="preserve">haciendo uso de </w:t>
+      </w:r>
+      <w:proofErr w:type="spellStart"/>
+      <w:r>
+        <w:rPr>
+          <w:sz w:val="24"/>
+        </w:rPr>
+        <w:t>strategy</w:t>
+      </w:r>
+      <w:proofErr w:type="spellEnd"/>
+      <w:r>
+        <w:rPr>
+          <w:sz w:val="24"/>
+        </w:rPr>
+        <w:t xml:space="preserve"> se implement</w:t>
+      </w:r>
+      <w:r>
+        <w:rPr>
+          <w:sz w:val="24"/>
+        </w:rPr>
+        <w:t>a</w:t>
+      </w:r>
+      <w:r>
+        <w:rPr>
+          <w:sz w:val="24"/>
+        </w:rPr>
+        <w:t>n las clases offline y online;</w:t>
+      </w:r>
+      <w:r>
+        <w:rPr>
+          <w:sz w:val="24"/>
+        </w:rPr>
+        <w:t xml:space="preserve"> de esta forma</w:t>
+      </w:r>
+      <w:r>
+        <w:rPr>
+          <w:sz w:val="24"/>
+        </w:rPr>
+        <w:t xml:space="preserve"> se puede</w:t>
+      </w:r>
+      <w:r>
+        <w:rPr>
+          <w:sz w:val="24"/>
+        </w:rPr>
+        <w:t>n</w:t>
+      </w:r>
+      <w:r>
+        <w:rPr>
+          <w:sz w:val="24"/>
+        </w:rPr>
+        <w:t xml:space="preserve"> encapsular los tipos de autorización que necesita cada uno.</w:t>
+      </w:r>
       <w:bookmarkStart w:id="0" w:name="_GoBack"/>
       <w:bookmarkEnd w:id="0"/>
-      <w:r>
-        <w:rPr>
-          <w:sz w:val="24"/>
-        </w:rPr>
-        <w:t>.</w:t>
-      </w:r>
     </w:p>
     <w:p>
       <w:pPr>
@@ -653,49 +800,8 @@
         <w:jc w:val="both"/>
         <w:rPr>
           <w:sz w:val="24"/>
-          <w:lang w:val="es-ES"/>
-        </w:rPr>
-      </w:pPr>
-    </w:p>
-    <w:p>
-      <w:pPr>
-        <w:pStyle w:val="Prrafodelista"/>
-        <w:numPr>
-          <w:ilvl w:val="1"/>
-          <w:numId w:val="10"/>
-        </w:numPr>
-        <w:rPr>
-          <w:b/>
-          <w:sz w:val="24"/>
-        </w:rPr>
-      </w:pPr>
-      <w:r>
-        <w:rPr>
-          <w:b/>
-          <w:sz w:val="24"/>
-        </w:rPr>
-        <w:t xml:space="preserve">Estructurales. </w:t>
-      </w:r>
-    </w:p>
-    <w:p>
-      <w:pPr>
-        <w:pStyle w:val="Prrafodelista"/>
-        <w:numPr>
-          <w:ilvl w:val="1"/>
-          <w:numId w:val="10"/>
-        </w:numPr>
-        <w:rPr>
-          <w:b/>
-          <w:sz w:val="24"/>
-        </w:rPr>
-      </w:pPr>
-      <w:r>
-        <w:rPr>
-          <w:b/>
-          <w:sz w:val="24"/>
-        </w:rPr>
-        <w:t>De Comportamiento.</w:t>
-      </w:r>
+        </w:rPr>
+      </w:pPr>
     </w:p>
     <w:p>
       <w:pPr>
@@ -779,7 +885,7 @@
 </file>
 
 <file path=word/numbering.xml><?xml version="1.0" encoding="utf-8"?>
-<w:numbering xmlns:wpc="http://schemas.microsoft.com/office/word/2010/wordprocessingCanvas" xmlns:cx="http://schemas.microsoft.com/office/drawing/2014/chartex" xmlns:mc="http://schemas.openxmlformats.org/markup-compatibility/2006" xmlns:o="urn:schemas-microsoft-com:office:office" xmlns:r="http://schemas.openxmlformats.org/officeDocument/2006/relationships" xmlns:m="http://schemas.openxmlformats.org/officeDocument/2006/math" xmlns:v="urn:schemas-microsoft-com:vml" xmlns:wp14="http://schemas.microsoft.com/office/word/2010/wordprocessingDrawing" xmlns:wp="http://schemas.openxmlformats.org/drawingml/2006/wordprocessingDrawing" xmlns:w10="urn:schemas-microsoft-com:office:word" xmlns:w="http://schemas.openxmlformats.org/wordprocessingml/2006/main" xmlns:w14="http://schemas.microsoft.com/office/word/2010/wordml" xmlns:w15="http://schemas.microsoft.com/office/word/2012/wordml" xmlns:w16se="http://schemas.microsoft.com/office/word/2015/wordml/symex" xmlns:wpg="http://schemas.microsoft.com/office/word/2010/wordprocessingGroup" xmlns:wpi="http://schemas.microsoft.com/office/word/2010/wordprocessingInk" xmlns:wne="http://schemas.microsoft.com/office/word/2006/wordml" xmlns:wps="http://schemas.microsoft.com/office/word/2010/wordprocessingShape" mc:Ignorable="w14 w15 w16se wp14">
+<w:numbering xmlns:wpc="http://schemas.microsoft.com/office/word/2010/wordprocessingCanvas" xmlns:cx="http://schemas.microsoft.com/office/drawing/2014/chartex" xmlns:cx1="http://schemas.microsoft.com/office/drawing/2015/9/8/chartex" xmlns:cx2="http://schemas.microsoft.com/office/drawing/2015/10/21/chartex" xmlns:cx3="http://schemas.microsoft.com/office/drawing/2016/5/9/chartex" xmlns:cx4="http://schemas.microsoft.com/office/drawing/2016/5/10/chartex" xmlns:cx5="http://schemas.microsoft.com/office/drawing/2016/5/11/chartex" xmlns:cx6="http://schemas.microsoft.com/office/drawing/2016/5/12/chartex" xmlns:cx7="http://schemas.microsoft.com/office/drawing/2016/5/13/chartex" xmlns:cx8="http://schemas.microsoft.com/office/drawing/2016/5/14/chartex" xmlns:mc="http://schemas.openxmlformats.org/markup-compatibility/2006" xmlns:aink="http://schemas.microsoft.com/office/drawing/2016/ink" xmlns:am3d="http://schemas.microsoft.com/office/drawing/2017/model3d" xmlns:o="urn:schemas-microsoft-com:office:office" xmlns:r="http://schemas.openxmlformats.org/officeDocument/2006/relationships" xmlns:m="http://schemas.openxmlformats.org/officeDocument/2006/math" xmlns:v="urn:schemas-microsoft-com:vml" xmlns:wp14="http://schemas.microsoft.com/office/word/2010/wordprocessingDrawing" xmlns:wp="http://schemas.openxmlformats.org/drawingml/2006/wordprocessingDrawing" xmlns:w10="urn:schemas-microsoft-com:office:word" xmlns:w="http://schemas.openxmlformats.org/wordprocessingml/2006/main" xmlns:w14="http://schemas.microsoft.com/office/word/2010/wordml" xmlns:w15="http://schemas.microsoft.com/office/word/2012/wordml" xmlns:w16cid="http://schemas.microsoft.com/office/word/2016/wordml/cid" xmlns:w16se="http://schemas.microsoft.com/office/word/2015/wordml/symex" xmlns:wpg="http://schemas.microsoft.com/office/word/2010/wordprocessingGroup" xmlns:wpi="http://schemas.microsoft.com/office/word/2010/wordprocessingInk" xmlns:wne="http://schemas.microsoft.com/office/word/2006/wordml" xmlns:wps="http://schemas.microsoft.com/office/word/2010/wordprocessingShape" mc:Ignorable="w14 w15 w16se w16cid wp14">
   <w:abstractNum w:abstractNumId="0" w15:restartNumberingAfterBreak="0">
     <w:nsid w:val="079461E2"/>
     <w:multiLevelType w:val="multilevel"/>
@@ -1917,7 +2023,7 @@
 </file>
 
 <file path=word/styles.xml><?xml version="1.0" encoding="utf-8"?>
-<w:styles xmlns:mc="http://schemas.openxmlformats.org/markup-compatibility/2006" xmlns:r="http://schemas.openxmlformats.org/officeDocument/2006/relationships" xmlns:w="http://schemas.openxmlformats.org/wordprocessingml/2006/main" xmlns:w14="http://schemas.microsoft.com/office/word/2010/wordml" xmlns:w15="http://schemas.microsoft.com/office/word/2012/wordml" xmlns:w16se="http://schemas.microsoft.com/office/word/2015/wordml/symex" mc:Ignorable="w14 w15 w16se">
+<w:styles xmlns:mc="http://schemas.openxmlformats.org/markup-compatibility/2006" xmlns:r="http://schemas.openxmlformats.org/officeDocument/2006/relationships" xmlns:w="http://schemas.openxmlformats.org/wordprocessingml/2006/main" xmlns:w14="http://schemas.microsoft.com/office/word/2010/wordml" xmlns:w15="http://schemas.microsoft.com/office/word/2012/wordml" xmlns:w16cid="http://schemas.microsoft.com/office/word/2016/wordml/cid" xmlns:w16se="http://schemas.microsoft.com/office/word/2015/wordml/symex" mc:Ignorable="w14 w15 w16se w16cid">
   <w:docDefaults>
     <w:rPrDefault>
       <w:rPr>
@@ -1941,7 +2047,7 @@
       </w:pPr>
     </w:pPrDefault>
   </w:docDefaults>
-  <w:latentStyles w:defLockedState="0" w:defUIPriority="99" w:defSemiHidden="0" w:defUnhideWhenUsed="0" w:defQFormat="0" w:count="371">
+  <w:latentStyles w:defLockedState="0" w:defUIPriority="99" w:defSemiHidden="0" w:defUnhideWhenUsed="0" w:defQFormat="0" w:count="375">
     <w:lsdException w:name="Normal" w:uiPriority="0" w:qFormat="1"/>
     <w:lsdException w:name="heading 1" w:uiPriority="9" w:qFormat="1"/>
     <w:lsdException w:name="heading 2" w:semiHidden="1" w:uiPriority="9" w:unhideWhenUsed="1" w:qFormat="1"/>
@@ -2047,7 +2153,6 @@
     <w:lsdException w:name="HTML Sample" w:semiHidden="1" w:unhideWhenUsed="1"/>
     <w:lsdException w:name="HTML Typewriter" w:semiHidden="1" w:unhideWhenUsed="1"/>
     <w:lsdException w:name="HTML Variable" w:semiHidden="1" w:unhideWhenUsed="1"/>
-    <w:lsdException w:name="Normal Table" w:semiHidden="1" w:unhideWhenUsed="1"/>
     <w:lsdException w:name="annotation subject" w:semiHidden="1" w:unhideWhenUsed="1"/>
     <w:lsdException w:name="No List" w:semiHidden="1" w:unhideWhenUsed="1"/>
     <w:lsdException w:name="Outline List 1" w:semiHidden="1" w:unhideWhenUsed="1"/>
@@ -2091,10 +2196,8 @@
     <w:lsdException w:name="Table Elegant" w:semiHidden="1" w:unhideWhenUsed="1"/>
     <w:lsdException w:name="Table Professional" w:semiHidden="1" w:unhideWhenUsed="1"/>
     <w:lsdException w:name="Table Subtle 1" w:semiHidden="1" w:unhideWhenUsed="1"/>
-    <w:lsdException w:name="Table Subtle 2" w:semiHidden="1" w:unhideWhenUsed="1"/>
     <w:lsdException w:name="Table Web 1" w:semiHidden="1" w:unhideWhenUsed="1"/>
     <w:lsdException w:name="Table Web 2" w:semiHidden="1" w:unhideWhenUsed="1"/>
-    <w:lsdException w:name="Table Web 3" w:semiHidden="1" w:unhideWhenUsed="1"/>
     <w:lsdException w:name="Balloon Text" w:semiHidden="1" w:unhideWhenUsed="1"/>
     <w:lsdException w:name="Table Grid" w:uiPriority="39"/>
     <w:lsdException w:name="Table Theme" w:semiHidden="1" w:unhideWhenUsed="1"/>
@@ -2313,6 +2416,10 @@
     <w:lsdException w:name="List Table 5 Dark Accent 6" w:uiPriority="50"/>
     <w:lsdException w:name="List Table 6 Colorful Accent 6" w:uiPriority="51"/>
     <w:lsdException w:name="List Table 7 Colorful Accent 6" w:uiPriority="52"/>
+    <w:lsdException w:name="Mention" w:semiHidden="1" w:unhideWhenUsed="1"/>
+    <w:lsdException w:name="Smart Hyperlink" w:semiHidden="1" w:unhideWhenUsed="1"/>
+    <w:lsdException w:name="Hashtag" w:semiHidden="1" w:unhideWhenUsed="1"/>
+    <w:lsdException w:name="Unresolved Mention" w:semiHidden="1" w:unhideWhenUsed="1"/>
   </w:latentStyles>
   <w:style w:type="paragraph" w:default="1" w:styleId="Normal">
     <w:name w:val="Normal"/>

</xml_diff>

<commit_message>
Actualizacion de archivo Word con el patron estructural
</commit_message>
<xml_diff>
--- a/FacturadorElectronico.docx
+++ b/FacturadorElectronico.docx
@@ -678,6 +678,72 @@
     <w:p>
       <w:pPr>
         <w:pStyle w:val="Prrafodelista"/>
+        <w:ind w:left="1440"/>
+        <w:rPr>
+          <w:sz w:val="24"/>
+        </w:rPr>
+      </w:pPr>
+      <w:r>
+        <w:rPr>
+          <w:sz w:val="24"/>
+        </w:rPr>
+        <w:t xml:space="preserve">El patrón de diseño estructural que puede servir para resolver el problema de personalizar los comprobantes con lo que desee el emisor, por lo tanto, el patrón </w:t>
+      </w:r>
+      <w:proofErr w:type="spellStart"/>
+      <w:r>
+        <w:rPr>
+          <w:sz w:val="24"/>
+        </w:rPr>
+        <w:t>Dec</w:t>
+      </w:r>
+      <w:bookmarkStart w:id="0" w:name="_GoBack"/>
+      <w:bookmarkEnd w:id="0"/>
+      <w:r>
+        <w:rPr>
+          <w:sz w:val="24"/>
+        </w:rPr>
+        <w:t>orator</w:t>
+      </w:r>
+      <w:proofErr w:type="spellEnd"/>
+      <w:r>
+        <w:rPr>
+          <w:sz w:val="24"/>
+        </w:rPr>
+        <w:t xml:space="preserve"> se debe usar, siendo así solo es de agregar clases para cada nueva personalización, que requiera el emisor. Creamos la interfaz comprobante para que se “conecte” los comprobantes con las nuevas decoraciones, crear una clase padre de decoración y que de esta hereden las clases de nuevas decoraciones deseadas </w:t>
+      </w:r>
+      <w:r>
+        <w:rPr>
+          <w:sz w:val="24"/>
+        </w:rPr>
+        <w:t xml:space="preserve">(en este caso el logo y el </w:t>
+      </w:r>
+      <w:proofErr w:type="spellStart"/>
+      <w:r>
+        <w:rPr>
+          <w:sz w:val="24"/>
+        </w:rPr>
+        <w:t>footer</w:t>
+      </w:r>
+      <w:proofErr w:type="spellEnd"/>
+      <w:r>
+        <w:rPr>
+          <w:sz w:val="24"/>
+        </w:rPr>
+        <w:t>/pie de página)</w:t>
+      </w:r>
+    </w:p>
+    <w:p>
+      <w:pPr>
+        <w:pStyle w:val="Prrafodelista"/>
+        <w:ind w:left="1440"/>
+        <w:rPr>
+          <w:sz w:val="24"/>
+        </w:rPr>
+      </w:pPr>
+    </w:p>
+    <w:p>
+      <w:pPr>
+        <w:pStyle w:val="Prrafodelista"/>
         <w:numPr>
           <w:ilvl w:val="1"/>
           <w:numId w:val="10"/>
@@ -708,19 +774,7 @@
         <w:rPr>
           <w:sz w:val="24"/>
         </w:rPr>
-        <w:t xml:space="preserve">Según el requerimiento: Debido a que actualmente el SRI maneja dos esquemas de facturación electrónica (offline y online) el cliente solicitó </w:t>
-      </w:r>
-      <w:r>
-        <w:rPr>
-          <w:sz w:val="24"/>
-        </w:rPr>
-        <w:t>que,</w:t>
-      </w:r>
-      <w:r>
-        <w:rPr>
-          <w:sz w:val="24"/>
-        </w:rPr>
-        <w:t xml:space="preserve"> al momento de pedir la autorización del comprobante al SRI, pueda escoger cualquiera de los dos esquemas para autorizar. </w:t>
+        <w:t xml:space="preserve">Según el requerimiento: Debido a que actualmente el SRI maneja dos esquemas de facturación electrónica (offline y online) el cliente solicitó que, al momento de pedir la autorización del comprobante al SRI, pueda escoger cualquiera de los dos esquemas para autorizar. </w:t>
       </w:r>
       <w:r>
         <w:rPr>
@@ -790,8 +844,6 @@
         </w:rPr>
         <w:t xml:space="preserve"> encapsular los tipos de autorización que necesita cada uno.</w:t>
       </w:r>
-      <w:bookmarkStart w:id="0" w:name="_GoBack"/>
-      <w:bookmarkEnd w:id="0"/>
     </w:p>
     <w:p>
       <w:pPr>
@@ -862,6 +914,7 @@
         <w:pStyle w:val="Ttulo2"/>
       </w:pPr>
       <w:r>
+        <w:lastRenderedPageBreak/>
         <w:t xml:space="preserve">En el programa principal muestre </w:t>
       </w:r>
       <w:r>
@@ -2153,6 +2206,7 @@
     <w:lsdException w:name="HTML Sample" w:semiHidden="1" w:unhideWhenUsed="1"/>
     <w:lsdException w:name="HTML Typewriter" w:semiHidden="1" w:unhideWhenUsed="1"/>
     <w:lsdException w:name="HTML Variable" w:semiHidden="1" w:unhideWhenUsed="1"/>
+    <w:lsdException w:name="Normal Table" w:semiHidden="1" w:unhideWhenUsed="1"/>
     <w:lsdException w:name="annotation subject" w:semiHidden="1" w:unhideWhenUsed="1"/>
     <w:lsdException w:name="No List" w:semiHidden="1" w:unhideWhenUsed="1"/>
     <w:lsdException w:name="Outline List 1" w:semiHidden="1" w:unhideWhenUsed="1"/>
@@ -2196,8 +2250,10 @@
     <w:lsdException w:name="Table Elegant" w:semiHidden="1" w:unhideWhenUsed="1"/>
     <w:lsdException w:name="Table Professional" w:semiHidden="1" w:unhideWhenUsed="1"/>
     <w:lsdException w:name="Table Subtle 1" w:semiHidden="1" w:unhideWhenUsed="1"/>
+    <w:lsdException w:name="Table Subtle 2" w:semiHidden="1" w:unhideWhenUsed="1"/>
     <w:lsdException w:name="Table Web 1" w:semiHidden="1" w:unhideWhenUsed="1"/>
     <w:lsdException w:name="Table Web 2" w:semiHidden="1" w:unhideWhenUsed="1"/>
+    <w:lsdException w:name="Table Web 3" w:semiHidden="1" w:unhideWhenUsed="1"/>
     <w:lsdException w:name="Balloon Text" w:semiHidden="1" w:unhideWhenUsed="1"/>
     <w:lsdException w:name="Table Grid" w:uiPriority="39"/>
     <w:lsdException w:name="Table Theme" w:semiHidden="1" w:unhideWhenUsed="1"/>

</xml_diff>